<commit_message>
Add GitHub repository link to Results Report documentation
</commit_message>
<xml_diff>
--- a/Results/Report.docx
+++ b/Results/Report.docx
@@ -6536,23 +6536,7 @@
           <w:color w:val="000000" w:themeColor="text1"/>
         </w:rPr>
         <w:lastRenderedPageBreak/>
-        <w:t xml:space="preserve">minority class indicates that resampling techniques alone may not suffice. Additionally, the reliance on specific features and the potential for </w:t>
-      </w:r>
-      <w:proofErr w:type="gramStart"/>
-      <w:r>
-        <w:rPr>
-          <w:rFonts w:cs="Times New Roman"/>
-          <w:color w:val="000000" w:themeColor="text1"/>
-        </w:rPr>
-        <w:t>overfitting to</w:t>
-      </w:r>
-      <w:proofErr w:type="gramEnd"/>
-      <w:r>
-        <w:rPr>
-          <w:rFonts w:cs="Times New Roman"/>
-          <w:color w:val="000000" w:themeColor="text1"/>
-        </w:rPr>
-        <w:t xml:space="preserve"> the training data could have affected the model’s generalizability. Another limitation is the geographic specificity of the state-related features, which may not be applicable to broader populations or different contexts.</w:t>
+        <w:t>minority class indicates that resampling techniques alone may not suffice. Additionally, the reliance on specific features and the potential for overfitting to the training data could have affected the model’s generalizability. Another limitation is the geographic specificity of the state-related features, which may not be applicable to broader populations or different contexts.</w:t>
       </w:r>
     </w:p>
     <w:p>
@@ -6656,6 +6640,7 @@
           <w:rFonts w:eastAsiaTheme="minorHAnsi" w:cs="Times New Roman"/>
           <w:b w:val="0"/>
           <w:caps w:val="0"/>
+          <w:color w:val="auto"/>
           <w:szCs w:val="24"/>
         </w:rPr>
         <w:id w:val="645021631"/>
@@ -6912,6 +6897,27 @@
       </w:r>
     </w:p>
     <w:p>
+      <w:proofErr w:type="spellStart"/>
+      <w:r>
+        <w:t>Github</w:t>
+      </w:r>
+      <w:proofErr w:type="spellEnd"/>
+      <w:r>
+        <w:t xml:space="preserve"> Repository: </w:t>
+      </w:r>
+      <w:hyperlink r:id="rId19" w:history="1">
+        <w:r>
+          <w:rPr>
+            <w:rStyle w:val="Hyperlink"/>
+          </w:rPr>
+          <w:t>https://github.com/MateoHeras77/loan-prediction</w:t>
+        </w:r>
+      </w:hyperlink>
+      <w:r>
+        <w:t xml:space="preserve"> </w:t>
+      </w:r>
+    </w:p>
+    <w:p>
       <w:pPr>
         <w:rPr>
           <w:rFonts w:cs="Times New Roman"/>
@@ -6977,7 +6983,7 @@
                     <pic:cNvPicPr/>
                   </pic:nvPicPr>
                   <pic:blipFill>
-                    <a:blip r:embed="rId19"/>
+                    <a:blip r:embed="rId20"/>
                     <a:stretch>
                       <a:fillRect/>
                     </a:stretch>
@@ -7033,7 +7039,7 @@
                     <pic:cNvPicPr/>
                   </pic:nvPicPr>
                   <pic:blipFill>
-                    <a:blip r:embed="rId20"/>
+                    <a:blip r:embed="rId21"/>
                     <a:stretch>
                       <a:fillRect/>
                     </a:stretch>
@@ -8464,6 +8470,7 @@
   <w:style w:type="character" w:default="1" w:styleId="DefaultParagraphFont">
     <w:name w:val="Default Paragraph Font"/>
     <w:uiPriority w:val="1"/>
+    <w:semiHidden/>
     <w:unhideWhenUsed/>
   </w:style>
   <w:style w:type="table" w:default="1" w:styleId="TableNormal">
@@ -9042,8 +9049,11 @@
   </w:compat>
   <w:rsids>
     <w:rsidRoot w:val="009827AF"/>
+    <w:rsid w:val="00390D6D"/>
     <w:rsid w:val="009827AF"/>
+    <w:rsid w:val="00984D18"/>
     <w:rsid w:val="00C40027"/>
+    <w:rsid w:val="00DF3D09"/>
     <w:rsid w:val="00F9427D"/>
   </w:rsids>
   <m:mathPr>

</xml_diff>